<commit_message>
Forgot to edit 1 part of the file, ...
</commit_message>
<xml_diff>
--- a/Assignment9Documentation.docx
+++ b/Assignment9Documentation.docx
@@ -27,7 +27,7 @@
         <w:t xml:space="preserve">IS 227 Assignment </w:t>
       </w:r>
       <w:r>
-        <w:t>8</w:t>
+        <w:t>9</w:t>
       </w:r>
     </w:p>
     <w:p>
@@ -40,198 +40,226 @@
         <w:t>Assignment Details</w:t>
       </w:r>
     </w:p>
-    <w:p>
-      <w:r>
-        <w:t>Display hardware information to the user on a separate screen. (Launch from Help menu)</w:t>
-      </w:r>
-    </w:p>
-    <w:p>
-      <w:r>
-        <w:t xml:space="preserve">Set the screen to the </w:t>
+    <w:p/>
+    <w:p>
+      <w:pPr>
+        <w:rPr>
+          <w:rFonts w:asciiTheme="majorHAnsi" w:hAnsiTheme="majorHAnsi" w:cstheme="majorHAnsi"/>
+        </w:rPr>
+      </w:pPr>
+      <w:r>
+        <w:rPr>
+          <w:rFonts w:asciiTheme="majorHAnsi" w:hAnsiTheme="majorHAnsi" w:cstheme="majorHAnsi"/>
+        </w:rPr>
+        <w:t>Migrate your logging system to use the BOOST library.</w:t>
+      </w:r>
+    </w:p>
+    <w:p>
+      <w:pPr>
+        <w:rPr>
+          <w:rFonts w:asciiTheme="majorHAnsi" w:hAnsiTheme="majorHAnsi" w:cstheme="majorHAnsi"/>
+        </w:rPr>
+      </w:pPr>
+      <w:r>
+        <w:rPr>
+          <w:rFonts w:asciiTheme="majorHAnsi" w:hAnsiTheme="majorHAnsi" w:cstheme="majorHAnsi"/>
+        </w:rPr>
+        <w:t xml:space="preserve">Use </w:t>
+      </w:r>
+      <w:proofErr w:type="spellStart"/>
+      <w:r>
+        <w:rPr>
+          <w:rFonts w:asciiTheme="majorHAnsi" w:hAnsiTheme="majorHAnsi" w:cstheme="majorHAnsi"/>
+        </w:rPr>
+        <w:t>QFile</w:t>
+      </w:r>
+      <w:proofErr w:type="spellEnd"/>
+      <w:r>
+        <w:rPr>
+          <w:rFonts w:asciiTheme="majorHAnsi" w:hAnsiTheme="majorHAnsi" w:cstheme="majorHAnsi"/>
+        </w:rPr>
+        <w:t xml:space="preserve"> and a separate dialog box to create a notes dialog. Export the note to a .txt </w:t>
       </w:r>
       <w:proofErr w:type="gramStart"/>
       <w:r>
-        <w:t>users</w:t>
+        <w:rPr>
+          <w:rFonts w:asciiTheme="majorHAnsi" w:hAnsiTheme="majorHAnsi" w:cstheme="majorHAnsi"/>
+        </w:rPr>
+        <w:t>file</w:t>
       </w:r>
       <w:proofErr w:type="gramEnd"/>
-      <w:r>
-        <w:t xml:space="preserve"> primary screen,  Display the splash screen on their second screen if they have one.</w:t>
-      </w:r>
-    </w:p>
-    <w:p>
-      <w:r>
-        <w:t xml:space="preserve">Use a </w:t>
+    </w:p>
+    <w:p>
+      <w:pPr>
+        <w:rPr>
+          <w:rFonts w:asciiTheme="majorHAnsi" w:hAnsiTheme="majorHAnsi" w:cstheme="majorHAnsi"/>
+        </w:rPr>
+      </w:pPr>
+    </w:p>
+    <w:p>
+      <w:pPr>
+        <w:rPr>
+          <w:rFonts w:asciiTheme="majorHAnsi" w:hAnsiTheme="majorHAnsi" w:cstheme="majorHAnsi"/>
+        </w:rPr>
+      </w:pPr>
+      <w:r>
+        <w:rPr>
+          <w:rFonts w:asciiTheme="majorHAnsi" w:hAnsiTheme="majorHAnsi" w:cstheme="majorHAnsi"/>
+        </w:rPr>
+        <w:t>GANTT Chart</w:t>
+      </w:r>
+    </w:p>
+    <w:p>
+      <w:pPr>
+        <w:rPr>
+          <w:rFonts w:asciiTheme="majorHAnsi" w:hAnsiTheme="majorHAnsi" w:cstheme="majorHAnsi"/>
+        </w:rPr>
+      </w:pPr>
+    </w:p>
+    <w:p>
+      <w:pPr>
+        <w:rPr>
+          <w:rFonts w:asciiTheme="majorHAnsi" w:hAnsiTheme="majorHAnsi" w:cstheme="majorHAnsi"/>
+        </w:rPr>
+      </w:pPr>
+      <w:r>
+        <w:rPr>
+          <w:rFonts w:asciiTheme="majorHAnsi" w:hAnsiTheme="majorHAnsi" w:cstheme="majorHAnsi"/>
+        </w:rPr>
+        <w:t>Begin the development of 3 new features for your final project.</w:t>
+      </w:r>
+    </w:p>
+    <w:p>
+      <w:pPr>
+        <w:rPr>
+          <w:rFonts w:asciiTheme="majorHAnsi" w:hAnsiTheme="majorHAnsi" w:cstheme="majorHAnsi"/>
+        </w:rPr>
+      </w:pPr>
+      <w:r>
+        <w:rPr>
+          <w:rFonts w:asciiTheme="majorHAnsi" w:hAnsiTheme="majorHAnsi" w:cstheme="majorHAnsi"/>
+        </w:rPr>
+        <w:tab/>
+      </w:r>
+    </w:p>
+    <w:p>
+      <w:pPr>
+        <w:rPr>
+          <w:rFonts w:asciiTheme="majorHAnsi" w:hAnsiTheme="majorHAnsi" w:cstheme="majorHAnsi"/>
+        </w:rPr>
+      </w:pPr>
+    </w:p>
+    <w:p>
+      <w:pPr>
+        <w:rPr>
+          <w:rFonts w:asciiTheme="majorHAnsi" w:hAnsiTheme="majorHAnsi" w:cstheme="majorHAnsi"/>
+        </w:rPr>
+      </w:pPr>
+      <w:r>
+        <w:rPr>
+          <w:rFonts w:asciiTheme="majorHAnsi" w:hAnsiTheme="majorHAnsi" w:cstheme="majorHAnsi"/>
+        </w:rPr>
+        <w:t>Team Roles</w:t>
+      </w:r>
+    </w:p>
+    <w:p>
+      <w:pPr>
+        <w:rPr>
+          <w:rFonts w:asciiTheme="majorHAnsi" w:hAnsiTheme="majorHAnsi" w:cstheme="majorHAnsi"/>
+        </w:rPr>
+      </w:pPr>
+    </w:p>
+    <w:p>
+      <w:pPr>
+        <w:rPr>
+          <w:rFonts w:asciiTheme="majorHAnsi" w:hAnsiTheme="majorHAnsi" w:cstheme="majorHAnsi"/>
+        </w:rPr>
+      </w:pPr>
+      <w:r>
+        <w:rPr>
+          <w:rFonts w:asciiTheme="majorHAnsi" w:hAnsiTheme="majorHAnsi" w:cstheme="majorHAnsi"/>
+        </w:rPr>
+        <w:t xml:space="preserve">Lead Programmer – </w:t>
+      </w:r>
+      <w:r>
+        <w:rPr>
+          <w:rFonts w:asciiTheme="majorHAnsi" w:hAnsiTheme="majorHAnsi" w:cstheme="majorHAnsi"/>
+        </w:rPr>
+        <w:t xml:space="preserve">Chris </w:t>
       </w:r>
       <w:proofErr w:type="spellStart"/>
       <w:r>
-        <w:t>qMessageBox</w:t>
+        <w:rPr>
+          <w:rFonts w:asciiTheme="majorHAnsi" w:hAnsiTheme="majorHAnsi" w:cstheme="majorHAnsi"/>
+        </w:rPr>
+        <w:t>Rodela</w:t>
       </w:r>
       <w:proofErr w:type="spellEnd"/>
-      <w:r>
-        <w:t xml:space="preserve"> in your application when an entry is incorrect.</w:t>
-      </w:r>
-    </w:p>
-    <w:p>
-      <w:r>
-        <w:t xml:space="preserve">Modify the </w:t>
-      </w:r>
-      <w:proofErr w:type="spellStart"/>
-      <w:r>
-        <w:t>splashscreen</w:t>
-      </w:r>
-      <w:proofErr w:type="spellEnd"/>
-      <w:r>
-        <w:t xml:space="preserve"> to take up no more that 15% of the available desktop </w:t>
-      </w:r>
-      <w:proofErr w:type="gramStart"/>
-      <w:r>
-        <w:t>space</w:t>
-      </w:r>
-      <w:proofErr w:type="gramEnd"/>
+    </w:p>
+    <w:p>
+      <w:pPr>
+        <w:rPr>
+          <w:rFonts w:asciiTheme="majorHAnsi" w:hAnsiTheme="majorHAnsi" w:cstheme="majorHAnsi"/>
+        </w:rPr>
+      </w:pPr>
+      <w:r>
+        <w:rPr>
+          <w:rFonts w:asciiTheme="majorHAnsi" w:hAnsiTheme="majorHAnsi" w:cstheme="majorHAnsi"/>
+        </w:rPr>
+        <w:t>UX/UI Programmer –</w:t>
+      </w:r>
+      <w:r>
+        <w:rPr>
+          <w:rFonts w:asciiTheme="majorHAnsi" w:hAnsiTheme="majorHAnsi" w:cstheme="majorHAnsi"/>
+        </w:rPr>
+        <w:tab/>
+      </w:r>
+      <w:r>
+        <w:rPr>
+          <w:rFonts w:asciiTheme="majorHAnsi" w:hAnsiTheme="majorHAnsi" w:cstheme="majorHAnsi"/>
+        </w:rPr>
+        <w:t>Jacob Wiles</w:t>
+      </w:r>
+    </w:p>
+    <w:p>
+      <w:pPr>
+        <w:rPr>
+          <w:rFonts w:asciiTheme="majorHAnsi" w:hAnsiTheme="majorHAnsi" w:cstheme="majorHAnsi"/>
+        </w:rPr>
+      </w:pPr>
+      <w:r>
+        <w:rPr>
+          <w:rFonts w:asciiTheme="majorHAnsi" w:hAnsiTheme="majorHAnsi" w:cstheme="majorHAnsi"/>
+        </w:rPr>
+        <w:t xml:space="preserve">Functional Programmer </w:t>
+      </w:r>
+      <w:r>
+        <w:rPr>
+          <w:rFonts w:asciiTheme="majorHAnsi" w:hAnsiTheme="majorHAnsi" w:cstheme="majorHAnsi"/>
+        </w:rPr>
+        <w:t>–</w:t>
+      </w:r>
+      <w:r>
+        <w:rPr>
+          <w:rFonts w:asciiTheme="majorHAnsi" w:hAnsiTheme="majorHAnsi" w:cstheme="majorHAnsi"/>
+        </w:rPr>
+        <w:t xml:space="preserve"> </w:t>
+      </w:r>
+      <w:r>
+        <w:rPr>
+          <w:rFonts w:asciiTheme="majorHAnsi" w:hAnsiTheme="majorHAnsi" w:cstheme="majorHAnsi"/>
+        </w:rPr>
+        <w:t>Mike Dolan</w:t>
+      </w:r>
     </w:p>
     <w:p/>
     <w:p/>
     <w:p>
-      <w:pPr>
-        <w:rPr>
-          <w:rFonts w:asciiTheme="majorHAnsi" w:hAnsiTheme="majorHAnsi" w:cstheme="majorHAnsi"/>
-        </w:rPr>
-      </w:pPr>
-      <w:r>
-        <w:t>Gantt Chart</w:t>
-      </w:r>
-    </w:p>
-    <w:p>
-      <w:pPr>
-        <w:rPr>
-          <w:rFonts w:asciiTheme="majorHAnsi" w:hAnsiTheme="majorHAnsi" w:cstheme="majorHAnsi"/>
-        </w:rPr>
-      </w:pPr>
-      <w:r>
-        <w:rPr>
-          <w:rFonts w:asciiTheme="majorHAnsi" w:hAnsiTheme="majorHAnsi" w:cstheme="majorHAnsi"/>
-        </w:rPr>
-        <w:tab/>
-      </w:r>
-    </w:p>
-    <w:p>
-      <w:pPr>
-        <w:rPr>
-          <w:rFonts w:asciiTheme="majorHAnsi" w:hAnsiTheme="majorHAnsi" w:cstheme="majorHAnsi"/>
-        </w:rPr>
-      </w:pPr>
-    </w:p>
-    <w:p>
-      <w:pPr>
-        <w:rPr>
-          <w:rFonts w:asciiTheme="majorHAnsi" w:hAnsiTheme="majorHAnsi" w:cstheme="majorHAnsi"/>
-        </w:rPr>
-      </w:pPr>
-      <w:r>
-        <w:rPr>
-          <w:rFonts w:asciiTheme="majorHAnsi" w:hAnsiTheme="majorHAnsi" w:cstheme="majorHAnsi"/>
-        </w:rPr>
-        <w:t>Team Roles</w:t>
-      </w:r>
-    </w:p>
-    <w:p>
-      <w:pPr>
-        <w:rPr>
-          <w:rFonts w:asciiTheme="majorHAnsi" w:hAnsiTheme="majorHAnsi" w:cstheme="majorHAnsi"/>
-        </w:rPr>
-      </w:pPr>
-    </w:p>
-    <w:p>
-      <w:pPr>
-        <w:rPr>
-          <w:rFonts w:asciiTheme="majorHAnsi" w:hAnsiTheme="majorHAnsi" w:cstheme="majorHAnsi"/>
-        </w:rPr>
-      </w:pPr>
-      <w:r>
-        <w:rPr>
-          <w:rFonts w:asciiTheme="majorHAnsi" w:hAnsiTheme="majorHAnsi" w:cstheme="majorHAnsi"/>
-        </w:rPr>
-        <w:t xml:space="preserve">Lead Programmer – </w:t>
-      </w:r>
-      <w:r>
-        <w:rPr>
-          <w:rFonts w:asciiTheme="majorHAnsi" w:hAnsiTheme="majorHAnsi" w:cstheme="majorHAnsi"/>
-        </w:rPr>
-        <w:t>Jacob Wiles</w:t>
-      </w:r>
-    </w:p>
-    <w:p>
-      <w:pPr>
-        <w:rPr>
-          <w:rFonts w:asciiTheme="majorHAnsi" w:hAnsiTheme="majorHAnsi" w:cstheme="majorHAnsi"/>
-        </w:rPr>
-      </w:pPr>
-      <w:r>
-        <w:rPr>
-          <w:rFonts w:asciiTheme="majorHAnsi" w:hAnsiTheme="majorHAnsi" w:cstheme="majorHAnsi"/>
-        </w:rPr>
-        <w:t>UX/UI Programmer –</w:t>
-      </w:r>
-      <w:r>
-        <w:rPr>
-          <w:rFonts w:asciiTheme="majorHAnsi" w:hAnsiTheme="majorHAnsi" w:cstheme="majorHAnsi"/>
-        </w:rPr>
-        <w:tab/>
-      </w:r>
-      <w:r>
-        <w:rPr>
-          <w:rFonts w:asciiTheme="majorHAnsi" w:hAnsiTheme="majorHAnsi" w:cstheme="majorHAnsi"/>
-        </w:rPr>
-        <w:t>Mike Dolan</w:t>
-      </w:r>
-    </w:p>
-    <w:p>
-      <w:pPr>
-        <w:rPr>
-          <w:rFonts w:asciiTheme="majorHAnsi" w:hAnsiTheme="majorHAnsi" w:cstheme="majorHAnsi"/>
-        </w:rPr>
-      </w:pPr>
-      <w:r>
-        <w:rPr>
-          <w:rFonts w:asciiTheme="majorHAnsi" w:hAnsiTheme="majorHAnsi" w:cstheme="majorHAnsi"/>
-        </w:rPr>
-        <w:t xml:space="preserve">Functional Programmer </w:t>
-      </w:r>
-      <w:r>
-        <w:rPr>
-          <w:rFonts w:asciiTheme="majorHAnsi" w:hAnsiTheme="majorHAnsi" w:cstheme="majorHAnsi"/>
-        </w:rPr>
-        <w:t>–</w:t>
-      </w:r>
-      <w:r>
-        <w:rPr>
-          <w:rFonts w:asciiTheme="majorHAnsi" w:hAnsiTheme="majorHAnsi" w:cstheme="majorHAnsi"/>
-        </w:rPr>
-        <w:t xml:space="preserve"> </w:t>
-      </w:r>
-      <w:r>
-        <w:rPr>
-          <w:rFonts w:asciiTheme="majorHAnsi" w:hAnsiTheme="majorHAnsi" w:cstheme="majorHAnsi"/>
-        </w:rPr>
-        <w:t xml:space="preserve">Chris </w:t>
-      </w:r>
-      <w:proofErr w:type="spellStart"/>
-      <w:r>
-        <w:rPr>
-          <w:rFonts w:asciiTheme="majorHAnsi" w:hAnsiTheme="majorHAnsi" w:cstheme="majorHAnsi"/>
-        </w:rPr>
-        <w:t>Rodela</w:t>
-      </w:r>
-      <w:proofErr w:type="spellEnd"/>
-    </w:p>
-    <w:p/>
-    <w:p/>
-    <w:p>
       <w:r>
         <w:t xml:space="preserve">Program – </w:t>
       </w:r>
       <w:r>
-        <w:t>200</w:t>
+        <w:t>70</w:t>
       </w:r>
     </w:p>
     <w:p>
@@ -239,34 +267,31 @@
         <w:t xml:space="preserve">      UX/UI – </w:t>
       </w:r>
       <w:r>
+        <w:t>35</w:t>
+      </w:r>
+    </w:p>
+    <w:p>
+      <w:r>
+        <w:t xml:space="preserve">      Function - </w:t>
+      </w:r>
+      <w:r>
+        <w:t>35</w:t>
+      </w:r>
+    </w:p>
+    <w:p>
+      <w:r>
+        <w:t xml:space="preserve">Documentation – </w:t>
+      </w:r>
+      <w:r>
+        <w:t>30</w:t>
+      </w:r>
+    </w:p>
+    <w:p>
+      <w:r>
+        <w:t xml:space="preserve">Total Possible Points – </w:t>
+      </w:r>
+      <w:r>
         <w:t>100</w:t>
-      </w:r>
-    </w:p>
-    <w:p>
-      <w:r>
-        <w:t xml:space="preserve">      Function - </w:t>
-      </w:r>
-      <w:r>
-        <w:t>100</w:t>
-      </w:r>
-    </w:p>
-    <w:p>
-      <w:r>
-        <w:t xml:space="preserve">Documentation – </w:t>
-      </w:r>
-      <w:r>
-        <w:t>100</w:t>
-      </w:r>
-    </w:p>
-    <w:p>
-      <w:r>
-        <w:t xml:space="preserve">Total Possible Points – </w:t>
-      </w:r>
-      <w:r>
-        <w:t>3</w:t>
-      </w:r>
-      <w:r>
-        <w:t>00</w:t>
       </w:r>
     </w:p>
     <w:p>

</xml_diff>